<commit_message>
17.07.2013 tarih alanlarında duzenlemeler yapıldı.
</commit_message>
<xml_diff>
--- a/Yapılacaklar.docx
+++ b/Yapılacaklar.docx
@@ -2212,6 +2212,18 @@
       <w:r>
         <w:t>INFOBOX verileri çok kirli!!!!!Temizlemek ciddi zaman alıcı!!!!</w:t>
       </w:r>
+    </w:p>
+    <w:p>
+      <w:pPr>
+        <w:pStyle w:val="ListeParagraf"/>
+        <w:numPr>
+          <w:ilvl w:val="0"/>
+          <w:numId w:val="1"/>
+        </w:numPr>
+      </w:pPr>
+      <w:r>
+        <w:t>Şimdi sıra işaretlemeye geldi.!!!</w:t>
+      </w:r>
       <w:bookmarkStart w:id="0" w:name="_GoBack"/>
       <w:bookmarkEnd w:id="0"/>
     </w:p>
@@ -2642,6 +2654,7 @@
         <w:rPr>
           <w:lang w:eastAsia="tr-TR"/>
         </w:rPr>
+        <w:lastRenderedPageBreak/>
         <w:t>null,&lt;small&gt;new york city</w:t>
       </w:r>
     </w:p>
@@ -2667,7 +2680,6 @@
           <w:szCs w:val="24"/>
           <w:lang w:eastAsia="tr-TR"/>
         </w:rPr>
-        <w:lastRenderedPageBreak/>
         <w:t>null</w:t>
       </w:r>
     </w:p>

</xml_diff>

<commit_message>
22.07.2013 train dosyası kabaca oluşturuldu
</commit_message>
<xml_diff>
--- a/Yapılacaklar.docx
+++ b/Yapılacaklar.docx
@@ -1762,28 +1762,10 @@
           <w:szCs w:val="24"/>
           <w:lang w:eastAsia="tr-TR"/>
         </w:rPr>
-        <w:t>&lt;br/&gt;</w:t>
-      </w:r>
-      <w:r>
-        <w:rPr>
-          <w:rFonts w:ascii="Times New Roman" w:eastAsia="Times New Roman" w:hAnsi="Times New Roman" w:cs="Times New Roman"/>
-          <w:sz w:val="24"/>
-          <w:szCs w:val="24"/>
-          <w:lang w:eastAsia="tr-TR"/>
-        </w:rPr>
-        <w:t xml:space="preserve"> yerine </w:t>
-      </w:r>
-      <w:r>
-        <w:t>“</w:t>
-      </w:r>
-      <w:r>
-        <w:t>,</w:t>
-      </w:r>
-      <w:r>
-        <w:t>” atıldı</w:t>
-      </w:r>
-      <w:r>
-        <w:t>(</w:t>
+        <w:t xml:space="preserve">&lt;br/&gt; yerine </w:t>
+      </w:r>
+      <w:r>
+        <w:t>“,” atıldı(</w:t>
       </w:r>
       <w:r>
         <w:rPr>
@@ -1858,16 +1840,224 @@
           <w:szCs w:val="24"/>
           <w:lang w:eastAsia="tr-TR"/>
         </w:rPr>
+        <w:t>)(Evliya Çelebi)</w:t>
+      </w:r>
+    </w:p>
+    <w:p>
+      <w:pPr>
+        <w:pStyle w:val="ListeParagraf"/>
+        <w:numPr>
+          <w:ilvl w:val="0"/>
+          <w:numId w:val="1"/>
+        </w:numPr>
+        <w:spacing w:after="0" w:line="240" w:lineRule="auto"/>
+        <w:rPr>
+          <w:rFonts w:ascii="Times New Roman" w:eastAsia="Times New Roman" w:hAnsi="Times New Roman" w:cs="Times New Roman"/>
+          <w:sz w:val="24"/>
+          <w:szCs w:val="24"/>
+          <w:lang w:eastAsia="tr-TR"/>
+        </w:rPr>
+      </w:pPr>
+      <w:r>
+        <w:rPr>
+          <w:rFonts w:ascii="Times New Roman" w:eastAsia="Times New Roman" w:hAnsi="Times New Roman" w:cs="Times New Roman"/>
+          <w:sz w:val="24"/>
+          <w:szCs w:val="24"/>
+          <w:lang w:eastAsia="tr-TR"/>
+        </w:rPr>
+        <w:t>,&lt;small&gt;</w:t>
+      </w:r>
+      <w:r>
+        <w:rPr>
+          <w:rFonts w:ascii="Times New Roman" w:eastAsia="Times New Roman" w:hAnsi="Times New Roman" w:cs="Times New Roman"/>
+          <w:sz w:val="24"/>
+          <w:szCs w:val="24"/>
+          <w:lang w:eastAsia="tr-TR"/>
+        </w:rPr>
+        <w:t xml:space="preserve"> yerine “”atıldı.(</w:t>
+      </w:r>
+      <w:r>
+        <w:rPr>
+          <w:rFonts w:ascii="Times New Roman" w:eastAsia="Times New Roman" w:hAnsi="Times New Roman" w:cs="Times New Roman"/>
+          <w:sz w:val="24"/>
+          <w:szCs w:val="24"/>
+          <w:lang w:eastAsia="tr-TR"/>
+        </w:rPr>
+        <w:t>null,&lt;small&gt;new york city</w:t>
+      </w:r>
+      <w:r>
+        <w:rPr>
+          <w:rFonts w:ascii="Times New Roman" w:eastAsia="Times New Roman" w:hAnsi="Times New Roman" w:cs="Times New Roman"/>
+          <w:sz w:val="24"/>
+          <w:szCs w:val="24"/>
+          <w:lang w:eastAsia="tr-TR"/>
+        </w:rPr>
         <w:t>)</w:t>
       </w:r>
-      <w:r>
-        <w:rPr>
-          <w:rFonts w:ascii="Times New Roman" w:eastAsia="Times New Roman" w:hAnsi="Times New Roman" w:cs="Times New Roman"/>
-          <w:sz w:val="24"/>
-          <w:szCs w:val="24"/>
-          <w:lang w:eastAsia="tr-TR"/>
-        </w:rPr>
-        <w:t>(Evliya Çelebi)</w:t>
+    </w:p>
+    <w:p>
+      <w:pPr>
+        <w:pStyle w:val="ListeParagraf"/>
+        <w:numPr>
+          <w:ilvl w:val="0"/>
+          <w:numId w:val="1"/>
+        </w:numPr>
+      </w:pPr>
+      <w:r>
+        <w:t>“/” karakteri yerine “,” atıldı(</w:t>
+      </w:r>
+      <w:r>
+        <w:rPr>
+          <w:rFonts w:ascii="Times New Roman" w:eastAsia="Times New Roman" w:hAnsi="Times New Roman" w:cs="Times New Roman"/>
+          <w:sz w:val="24"/>
+          <w:szCs w:val="24"/>
+          <w:lang w:eastAsia="tr-TR"/>
+        </w:rPr>
+        <w:t>porvoo / finlandiya</w:t>
+      </w:r>
+      <w:r>
+        <w:t>)</w:t>
+      </w:r>
+    </w:p>
+    <w:p>
+      <w:pPr>
+        <w:pStyle w:val="ListeParagraf"/>
+        <w:numPr>
+          <w:ilvl w:val="0"/>
+          <w:numId w:val="1"/>
+        </w:numPr>
+      </w:pPr>
+      <w:r>
+        <w:t>Verileri kontrol ediyorum doğum yeri……</w:t>
+      </w:r>
+    </w:p>
+    <w:p>
+      <w:pPr>
+        <w:pStyle w:val="ListeParagraf"/>
+        <w:numPr>
+          <w:ilvl w:val="0"/>
+          <w:numId w:val="1"/>
+        </w:numPr>
+      </w:pPr>
+      <w:r>
+        <w:t>Veri Temizlemede sıraya dikkat. Aksi durumda yanlış sonuçlar çıkıyor. Uzun kelime değişimlerini ilk yapmak gerekiyor.</w:t>
+      </w:r>
+    </w:p>
+    <w:p>
+      <w:pPr>
+        <w:pStyle w:val="ListeParagraf"/>
+        <w:numPr>
+          <w:ilvl w:val="0"/>
+          <w:numId w:val="1"/>
+        </w:numPr>
+      </w:pPr>
+      <w:r>
+        <w:t>Doğum yeri bilgisi dğum şehir ve doğum ulke olarak iki yerde olabiliyor. Bu durumda ikisi arasına virgul konulup birleştirildi.</w:t>
+      </w:r>
+    </w:p>
+    <w:p>
+      <w:pPr>
+        <w:pStyle w:val="ListeParagraf"/>
+        <w:numPr>
+          <w:ilvl w:val="0"/>
+          <w:numId w:val="1"/>
+        </w:numPr>
+      </w:pPr>
+      <w:r>
+        <w:t>"doğum/2/1"</w:t>
+      </w:r>
+      <w:r>
+        <w:t xml:space="preserve"> "doğum/2</w:t>
+      </w:r>
+      <w:r>
+        <w:t>"</w:t>
+      </w:r>
+      <w:r>
+        <w:t xml:space="preserve"> olarak değiştirildi tamamını alması için</w:t>
+      </w:r>
+    </w:p>
+    <w:p>
+      <w:pPr>
+        <w:pStyle w:val="ListeParagraf"/>
+        <w:numPr>
+          <w:ilvl w:val="0"/>
+          <w:numId w:val="1"/>
+        </w:numPr>
+      </w:pPr>
+      <w:r>
+        <w:t>Null değerler temizlendi</w:t>
+      </w:r>
+    </w:p>
+    <w:p>
+      <w:pPr>
+        <w:pStyle w:val="ListeParagraf"/>
+        <w:numPr>
+          <w:ilvl w:val="0"/>
+          <w:numId w:val="1"/>
+        </w:numPr>
+      </w:pPr>
+      <w:r>
+        <w:t>Verileri kontrol ediyorum doğum tarihi……</w:t>
+      </w:r>
+    </w:p>
+    <w:p>
+      <w:pPr>
+        <w:pStyle w:val="ListeParagraf"/>
+        <w:numPr>
+          <w:ilvl w:val="0"/>
+          <w:numId w:val="1"/>
+        </w:numPr>
+      </w:pPr>
+      <w:r>
+        <w:rPr>
+          <w:lang w:eastAsia="tr-TR"/>
+        </w:rPr>
+        <w:t>doğum tarihi ve yaşı</w:t>
+      </w:r>
+      <w:r>
+        <w:rPr>
+          <w:lang w:eastAsia="tr-TR"/>
+        </w:rPr>
+        <w:t xml:space="preserve"> siliniyor</w:t>
+      </w:r>
+    </w:p>
+    <w:p>
+      <w:pPr>
+        <w:pStyle w:val="ListeParagraf"/>
+        <w:numPr>
+          <w:ilvl w:val="0"/>
+          <w:numId w:val="1"/>
+        </w:numPr>
+      </w:pPr>
+      <w:r>
+        <w:rPr>
+          <w:lang w:eastAsia="tr-TR"/>
+        </w:rPr>
+        <w:t>Descriptionlar var tarih bölümünde siliniyor</w:t>
+      </w:r>
+      <w:r>
+        <w:rPr>
+          <w:lang w:eastAsia="tr-TR"/>
+        </w:rPr>
+        <w:sym w:font="Wingdings" w:char="F0E0"/>
+      </w:r>
+      <w:r>
+        <w:rPr>
+          <w:lang w:eastAsia="tr-TR"/>
+        </w:rPr>
+        <w:t>Berk Atan(</w:t>
+      </w:r>
+      <w:r>
+        <w:rPr>
+          <w:lang w:eastAsia="tr-TR"/>
+        </w:rPr>
+        <w:t>doğumtarihi   = &lt;!--{{Doğum tarihi ve yaşı|yıl|ay|gün}}--&gt; 1991</w:t>
+      </w:r>
+      <w:r>
+        <w:rPr>
+          <w:lang w:eastAsia="tr-TR"/>
+        </w:rPr>
+        <w:t>)</w:t>
       </w:r>
     </w:p>
     <w:p>
@@ -1892,25 +2082,7 @@
           <w:szCs w:val="24"/>
           <w:lang w:eastAsia="tr-TR"/>
         </w:rPr>
-        <w:t>,&lt;small&gt;</w:t>
-      </w:r>
-      <w:r>
-        <w:rPr>
-          <w:rFonts w:ascii="Times New Roman" w:eastAsia="Times New Roman" w:hAnsi="Times New Roman" w:cs="Times New Roman"/>
-          <w:sz w:val="24"/>
-          <w:szCs w:val="24"/>
-          <w:lang w:eastAsia="tr-TR"/>
-        </w:rPr>
-        <w:t xml:space="preserve"> yerine “”atıldı.(</w:t>
-      </w:r>
-      <w:r>
-        <w:rPr>
-          <w:rFonts w:ascii="Times New Roman" w:eastAsia="Times New Roman" w:hAnsi="Times New Roman" w:cs="Times New Roman"/>
-          <w:sz w:val="24"/>
-          <w:szCs w:val="24"/>
-          <w:lang w:eastAsia="tr-TR"/>
-        </w:rPr>
-        <w:t>null,&lt;small&gt;new york city</w:t>
+        <w:t>Yaklaşık ifadesi silindi  (yaklaşık 425</w:t>
       </w:r>
       <w:r>
         <w:rPr>
@@ -1929,192 +2101,6 @@
           <w:ilvl w:val="0"/>
           <w:numId w:val="1"/>
         </w:numPr>
-      </w:pPr>
-      <w:r>
-        <w:t>“/” karakteri</w:t>
-      </w:r>
-      <w:r>
-        <w:t xml:space="preserve"> </w:t>
-      </w:r>
-      <w:r>
-        <w:t>yerine “,” atıldı</w:t>
-      </w:r>
-      <w:r>
-        <w:t>(</w:t>
-      </w:r>
-      <w:r>
-        <w:rPr>
-          <w:rFonts w:ascii="Times New Roman" w:eastAsia="Times New Roman" w:hAnsi="Times New Roman" w:cs="Times New Roman"/>
-          <w:sz w:val="24"/>
-          <w:szCs w:val="24"/>
-          <w:lang w:eastAsia="tr-TR"/>
-        </w:rPr>
-        <w:t>porvoo / finlandiya</w:t>
-      </w:r>
-      <w:r>
-        <w:t>)</w:t>
-      </w:r>
-    </w:p>
-    <w:p>
-      <w:pPr>
-        <w:pStyle w:val="ListeParagraf"/>
-        <w:numPr>
-          <w:ilvl w:val="0"/>
-          <w:numId w:val="1"/>
-        </w:numPr>
-      </w:pPr>
-      <w:r>
-        <w:t xml:space="preserve">Verileri kontrol ediyorum </w:t>
-      </w:r>
-      <w:r>
-        <w:t>doğum</w:t>
-      </w:r>
-      <w:r>
-        <w:t xml:space="preserve"> yeri……</w:t>
-      </w:r>
-    </w:p>
-    <w:p>
-      <w:pPr>
-        <w:pStyle w:val="ListeParagraf"/>
-        <w:numPr>
-          <w:ilvl w:val="0"/>
-          <w:numId w:val="1"/>
-        </w:numPr>
-      </w:pPr>
-      <w:r>
-        <w:t>Veri Temizlemede sıraya dikkat. Aksi durumda yanlış sonuçlar çıkıyor. Uzun kelime değişimlerini ilk yapmak gerekiyor.</w:t>
-      </w:r>
-    </w:p>
-    <w:p>
-      <w:pPr>
-        <w:pStyle w:val="ListeParagraf"/>
-        <w:numPr>
-          <w:ilvl w:val="0"/>
-          <w:numId w:val="1"/>
-        </w:numPr>
-      </w:pPr>
-      <w:r>
-        <w:t>Doğum yeri bilgisi dğum şehir ve doğum ulke olarak iki yerde olabiliyor. Bu durumda ikisi arasına virgul konulup birleştirildi.</w:t>
-      </w:r>
-    </w:p>
-    <w:p>
-      <w:pPr>
-        <w:pStyle w:val="ListeParagraf"/>
-        <w:numPr>
-          <w:ilvl w:val="0"/>
-          <w:numId w:val="1"/>
-        </w:numPr>
-      </w:pPr>
-      <w:r>
-        <w:t>"doğum/2/1"</w:t>
-      </w:r>
-      <w:r>
-        <w:t xml:space="preserve"> "doğum/2</w:t>
-      </w:r>
-      <w:r>
-        <w:t>"</w:t>
-      </w:r>
-      <w:r>
-        <w:t xml:space="preserve"> olarak değiştirildi tamamını alması için</w:t>
-      </w:r>
-    </w:p>
-    <w:p>
-      <w:pPr>
-        <w:pStyle w:val="ListeParagraf"/>
-        <w:numPr>
-          <w:ilvl w:val="0"/>
-          <w:numId w:val="1"/>
-        </w:numPr>
-      </w:pPr>
-      <w:r>
-        <w:t>Null değerler temizlendi</w:t>
-      </w:r>
-    </w:p>
-    <w:p>
-      <w:pPr>
-        <w:pStyle w:val="ListeParagraf"/>
-        <w:numPr>
-          <w:ilvl w:val="0"/>
-          <w:numId w:val="1"/>
-        </w:numPr>
-      </w:pPr>
-      <w:r>
-        <w:t xml:space="preserve">Verileri kontrol ediyorum doğum </w:t>
-      </w:r>
-      <w:r>
-        <w:t>tarihi</w:t>
-      </w:r>
-      <w:r>
-        <w:t>……</w:t>
-      </w:r>
-    </w:p>
-    <w:p>
-      <w:pPr>
-        <w:pStyle w:val="ListeParagraf"/>
-        <w:numPr>
-          <w:ilvl w:val="0"/>
-          <w:numId w:val="1"/>
-        </w:numPr>
-      </w:pPr>
-      <w:r>
-        <w:rPr>
-          <w:lang w:eastAsia="tr-TR"/>
-        </w:rPr>
-        <w:t>doğum tarihi ve yaşı</w:t>
-      </w:r>
-      <w:r>
-        <w:rPr>
-          <w:lang w:eastAsia="tr-TR"/>
-        </w:rPr>
-        <w:t xml:space="preserve"> siliniyor</w:t>
-      </w:r>
-    </w:p>
-    <w:p>
-      <w:pPr>
-        <w:pStyle w:val="ListeParagraf"/>
-        <w:numPr>
-          <w:ilvl w:val="0"/>
-          <w:numId w:val="1"/>
-        </w:numPr>
-      </w:pPr>
-      <w:r>
-        <w:rPr>
-          <w:lang w:eastAsia="tr-TR"/>
-        </w:rPr>
-        <w:t>Descriptionlar var tarih bölümünde siliniyor</w:t>
-      </w:r>
-      <w:r>
-        <w:rPr>
-          <w:lang w:eastAsia="tr-TR"/>
-        </w:rPr>
-        <w:sym w:font="Wingdings" w:char="F0E0"/>
-      </w:r>
-      <w:r>
-        <w:rPr>
-          <w:lang w:eastAsia="tr-TR"/>
-        </w:rPr>
-        <w:t>Berk Atan(</w:t>
-      </w:r>
-      <w:r>
-        <w:rPr>
-          <w:lang w:eastAsia="tr-TR"/>
-        </w:rPr>
-        <w:t>doğumtarihi   = &lt;!--{{Doğum tarihi ve yaşı|yıl|ay|gün}}--&gt; 1991</w:t>
-      </w:r>
-      <w:r>
-        <w:rPr>
-          <w:lang w:eastAsia="tr-TR"/>
-        </w:rPr>
-        <w:t>)</w:t>
-      </w:r>
-    </w:p>
-    <w:p>
-      <w:pPr>
-        <w:pStyle w:val="ListeParagraf"/>
-        <w:numPr>
-          <w:ilvl w:val="0"/>
-          <w:numId w:val="1"/>
-        </w:numPr>
         <w:spacing w:after="0" w:line="240" w:lineRule="auto"/>
         <w:rPr>
           <w:rFonts w:ascii="Times New Roman" w:eastAsia="Times New Roman" w:hAnsi="Times New Roman" w:cs="Times New Roman"/>
@@ -2130,16 +2116,16 @@
           <w:szCs w:val="24"/>
           <w:lang w:eastAsia="tr-TR"/>
         </w:rPr>
-        <w:t>Yaklaşık ifadesi silindi  (yaklaşık 425</w:t>
-      </w:r>
-      <w:r>
-        <w:rPr>
-          <w:rFonts w:ascii="Times New Roman" w:eastAsia="Times New Roman" w:hAnsi="Times New Roman" w:cs="Times New Roman"/>
-          <w:sz w:val="24"/>
-          <w:szCs w:val="24"/>
-          <w:lang w:eastAsia="tr-TR"/>
-        </w:rPr>
-        <w:t>)</w:t>
+        <w:t>yıl,ay,gün</w:t>
+      </w:r>
+      <w:r>
+        <w:rPr>
+          <w:rFonts w:ascii="Times New Roman" w:eastAsia="Times New Roman" w:hAnsi="Times New Roman" w:cs="Times New Roman"/>
+          <w:sz w:val="24"/>
+          <w:szCs w:val="24"/>
+          <w:lang w:eastAsia="tr-TR"/>
+        </w:rPr>
+        <w:t xml:space="preserve"> ifadesi silindi</w:t>
       </w:r>
     </w:p>
     <w:p>
@@ -2164,40 +2150,6 @@
           <w:szCs w:val="24"/>
           <w:lang w:eastAsia="tr-TR"/>
         </w:rPr>
-        <w:t>yıl,ay,gün</w:t>
-      </w:r>
-      <w:r>
-        <w:rPr>
-          <w:rFonts w:ascii="Times New Roman" w:eastAsia="Times New Roman" w:hAnsi="Times New Roman" w:cs="Times New Roman"/>
-          <w:sz w:val="24"/>
-          <w:szCs w:val="24"/>
-          <w:lang w:eastAsia="tr-TR"/>
-        </w:rPr>
-        <w:t xml:space="preserve"> ifadesi silindi</w:t>
-      </w:r>
-    </w:p>
-    <w:p>
-      <w:pPr>
-        <w:pStyle w:val="ListeParagraf"/>
-        <w:numPr>
-          <w:ilvl w:val="0"/>
-          <w:numId w:val="1"/>
-        </w:numPr>
-        <w:spacing w:after="0" w:line="240" w:lineRule="auto"/>
-        <w:rPr>
-          <w:rFonts w:ascii="Times New Roman" w:eastAsia="Times New Roman" w:hAnsi="Times New Roman" w:cs="Times New Roman"/>
-          <w:sz w:val="24"/>
-          <w:szCs w:val="24"/>
-          <w:lang w:eastAsia="tr-TR"/>
-        </w:rPr>
-      </w:pPr>
-      <w:r>
-        <w:rPr>
-          <w:rFonts w:ascii="Times New Roman" w:eastAsia="Times New Roman" w:hAnsi="Times New Roman" w:cs="Times New Roman"/>
-          <w:sz w:val="24"/>
-          <w:szCs w:val="24"/>
-          <w:lang w:eastAsia="tr-TR"/>
-        </w:rPr>
         <w:t>yak. 978</w:t>
       </w:r>
     </w:p>
@@ -2223,9 +2175,267 @@
       </w:pPr>
       <w:r>
         <w:t>Şimdi sıra işaretlemeye geldi.!!!</w:t>
+      </w:r>
+    </w:p>
+    <w:p>
+      <w:pPr>
+        <w:pStyle w:val="AralkYok"/>
+      </w:pPr>
+      <w:r>
+        <w:t>Word POS Chunk NE</w:t>
+      </w:r>
+    </w:p>
+    <w:p>
+      <w:pPr>
+        <w:pStyle w:val="AralkYok"/>
+      </w:pPr>
+      <w:r>
+        <w:t>West NNP B-NP B-MISC</w:t>
+      </w:r>
+    </w:p>
+    <w:p>
+      <w:pPr>
+        <w:pStyle w:val="AralkYok"/>
+      </w:pPr>
+      <w:r>
+        <w:t>Indian NNP I-NP I-MISC</w:t>
+      </w:r>
+    </w:p>
+    <w:p>
+      <w:pPr>
+        <w:pStyle w:val="AralkYok"/>
+      </w:pPr>
+      <w:r>
+        <w:t>all-rounder I-NP B-NP O</w:t>
+      </w:r>
+    </w:p>
+    <w:p>
+      <w:pPr>
+        <w:pStyle w:val="AralkYok"/>
+      </w:pPr>
+      <w:r>
+        <w:t>Phil NNP I-NP B-PER</w:t>
+      </w:r>
+    </w:p>
+    <w:p>
+      <w:pPr>
+        <w:pStyle w:val="AralkYok"/>
+      </w:pPr>
+      <w:r>
+        <w:t>Simons NNP I-NP I-PER</w:t>
+      </w:r>
+    </w:p>
+    <w:p>
+      <w:pPr>
+        <w:pStyle w:val="AralkYok"/>
+      </w:pPr>
+      <w:r>
+        <w:t>took VBP B-VP O</w:t>
+      </w:r>
+    </w:p>
+    <w:p>
+      <w:pPr>
+        <w:pStyle w:val="AralkYok"/>
+      </w:pPr>
+      <w:r>
+        <w:t>four CD B-NP O</w:t>
+      </w:r>
+    </w:p>
+    <w:p>
+      <w:pPr>
+        <w:pStyle w:val="AralkYok"/>
+      </w:pPr>
+      <w:r>
+        <w:t>for IN B-PP O</w:t>
+      </w:r>
+    </w:p>
+    <w:p>
+      <w:pPr>
+        <w:pStyle w:val="AralkYok"/>
+      </w:pPr>
+      <w:r>
+        <w:t>38 CD B-NP O</w:t>
+      </w:r>
+    </w:p>
+    <w:p>
+      <w:pPr>
+        <w:pStyle w:val="AralkYok"/>
+      </w:pPr>
+      <w:r>
+        <w:t>on IN B-PP O</w:t>
+      </w:r>
+    </w:p>
+    <w:p>
+      <w:pPr>
+        <w:pStyle w:val="AralkYok"/>
+      </w:pPr>
+      <w:r>
+        <w:t>Friday NNP B-NP O</w:t>
+      </w:r>
+    </w:p>
+    <w:p>
+      <w:pPr>
+        <w:pStyle w:val="AralkYok"/>
+      </w:pPr>
+      <w:r>
+        <w:t>as IN B-PP O</w:t>
+      </w:r>
+    </w:p>
+    <w:p>
+      <w:pPr>
+        <w:pStyle w:val="AralkYok"/>
+      </w:pPr>
+      <w:r>
+        <w:t>Leicestershire NNP B-NP B-ORG</w:t>
+      </w:r>
+    </w:p>
+    <w:p>
+      <w:pPr>
+        <w:pStyle w:val="AralkYok"/>
+      </w:pPr>
+    </w:p>
+    <w:p>
+      <w:pPr>
+        <w:pStyle w:val="AralkYok"/>
+      </w:pPr>
+    </w:p>
+    <w:p>
+      <w:pPr>
+        <w:pStyle w:val="AralkYok"/>
+        <w:numPr>
+          <w:ilvl w:val="0"/>
+          <w:numId w:val="1"/>
+        </w:numPr>
+      </w:pPr>
+      <w:r>
+        <w:t>Bir feature factory sınıfı oluşturup oradan devam edeceğim. Simple tagger sınıfı ve sequence tagger projesinde örnekler var.!!!!</w:t>
+      </w:r>
+    </w:p>
+    <w:p>
+      <w:pPr>
+        <w:pStyle w:val="AralkYok"/>
+        <w:numPr>
+          <w:ilvl w:val="0"/>
+          <w:numId w:val="1"/>
+        </w:numPr>
+      </w:pPr>
+      <w:r>
+        <w:t>Şimdi etiketlenmiş satırları çıkartıyorum.</w:t>
+      </w:r>
+    </w:p>
+    <w:p>
+      <w:pPr>
+        <w:pStyle w:val="AralkYok"/>
+        <w:numPr>
+          <w:ilvl w:val="0"/>
+          <w:numId w:val="1"/>
+        </w:numPr>
+      </w:pPr>
+      <w:r>
+        <w:t>Hiçbir feature vermeden deneyeceğim önce.</w:t>
+      </w:r>
+    </w:p>
+    <w:p>
+      <w:pPr>
+        <w:pStyle w:val="AralkYok"/>
+        <w:numPr>
+          <w:ilvl w:val="0"/>
+          <w:numId w:val="1"/>
+        </w:numPr>
+      </w:pPr>
+      <w:r>
+        <w:t>Doğum tarihinden başlıyoeum!!!!!</w:t>
+      </w:r>
+    </w:p>
+    <w:p>
+      <w:pPr>
+        <w:pStyle w:val="AralkYok"/>
+        <w:numPr>
+          <w:ilvl w:val="0"/>
+          <w:numId w:val="1"/>
+        </w:numPr>
+      </w:pPr>
+      <w:r>
+        <w:t>Virgul ile ayırmıştım herbirini!!!</w:t>
+      </w:r>
+      <w:r>
+        <w:t xml:space="preserve"> Parçalıyorum</w:t>
+      </w:r>
+    </w:p>
+    <w:p>
+      <w:pPr>
+        <w:pStyle w:val="AralkYok"/>
+        <w:numPr>
+          <w:ilvl w:val="0"/>
+          <w:numId w:val="1"/>
+        </w:numPr>
+      </w:pPr>
+      <w:r>
+        <w:lastRenderedPageBreak/>
+        <w:t>Şimdiilik tarihleri kapattım</w:t>
+      </w:r>
+      <w:r>
+        <w:t>!!!</w:t>
+      </w:r>
+    </w:p>
+    <w:p>
+      <w:pPr>
+        <w:pStyle w:val="AralkYok"/>
+        <w:numPr>
+          <w:ilvl w:val="0"/>
+          <w:numId w:val="1"/>
+        </w:numPr>
+      </w:pPr>
+      <w:r>
+        <w:t>Boşluklara göre satırlara ayırıyorum.</w:t>
+      </w:r>
+    </w:p>
+    <w:p>
+      <w:pPr>
+        <w:pStyle w:val="AralkYok"/>
+        <w:numPr>
+          <w:ilvl w:val="0"/>
+          <w:numId w:val="1"/>
+        </w:numPr>
+      </w:pPr>
+      <w:r>
+        <w:t>Tamamdır</w:t>
+      </w:r>
+    </w:p>
+    <w:p>
+      <w:pPr>
+        <w:pStyle w:val="AralkYok"/>
+        <w:numPr>
+          <w:ilvl w:val="0"/>
+          <w:numId w:val="1"/>
+        </w:numPr>
+      </w:pPr>
+      <w:r>
+        <w:t>K</w:t>
+      </w:r>
+      <w:r>
+        <w:t>u</w:t>
+      </w:r>
+      <w:r>
+        <w:t>ç</w:t>
+      </w:r>
+      <w:r>
+        <w:t>u</w:t>
       </w:r>
       <w:bookmarkStart w:id="0" w:name="_GoBack"/>
       <w:bookmarkEnd w:id="0"/>
+      <w:r>
+        <w:t>k harfe çevirmemem gerek!!!!</w:t>
+      </w:r>
+    </w:p>
+    <w:p>
+      <w:pPr>
+        <w:pStyle w:val="AralkYok"/>
+        <w:numPr>
+          <w:ilvl w:val="0"/>
+          <w:numId w:val="1"/>
+        </w:numPr>
+      </w:pPr>
     </w:p>
     <w:p>
       <w:pPr>
@@ -2654,7 +2864,6 @@
         <w:rPr>
           <w:lang w:eastAsia="tr-TR"/>
         </w:rPr>
-        <w:lastRenderedPageBreak/>
         <w:t>null,&lt;small&gt;new york city</w:t>
       </w:r>
     </w:p>
@@ -2869,7 +3078,7 @@
   <w:abstractNum w:abstractNumId="0">
     <w:nsid w:val="0267459C"/>
     <w:multiLevelType w:val="hybridMultilevel"/>
-    <w:tmpl w:val="800E0260"/>
+    <w:tmpl w:val="0E788DA4"/>
     <w:lvl w:ilvl="0" w:tplc="041F000F">
       <w:start w:val="1"/>
       <w:numFmt w:val="decimal"/>
@@ -3211,6 +3420,92 @@
     </w:lvl>
   </w:abstractNum>
   <w:abstractNum w:abstractNumId="4">
+    <w:nsid w:val="0EEA646C"/>
+    <w:multiLevelType w:val="hybridMultilevel"/>
+    <w:tmpl w:val="BE36CFA8"/>
+    <w:lvl w:ilvl="0" w:tplc="041F000F">
+      <w:start w:val="1"/>
+      <w:numFmt w:val="decimal"/>
+      <w:lvlText w:val="%1."/>
+      <w:lvlJc w:val="left"/>
+      <w:pPr>
+        <w:ind w:left="720" w:hanging="360"/>
+      </w:pPr>
+    </w:lvl>
+    <w:lvl w:ilvl="1" w:tplc="041F0019" w:tentative="1">
+      <w:start w:val="1"/>
+      <w:numFmt w:val="lowerLetter"/>
+      <w:lvlText w:val="%2."/>
+      <w:lvlJc w:val="left"/>
+      <w:pPr>
+        <w:ind w:left="1440" w:hanging="360"/>
+      </w:pPr>
+    </w:lvl>
+    <w:lvl w:ilvl="2" w:tplc="041F001B" w:tentative="1">
+      <w:start w:val="1"/>
+      <w:numFmt w:val="lowerRoman"/>
+      <w:lvlText w:val="%3."/>
+      <w:lvlJc w:val="right"/>
+      <w:pPr>
+        <w:ind w:left="2160" w:hanging="180"/>
+      </w:pPr>
+    </w:lvl>
+    <w:lvl w:ilvl="3" w:tplc="041F000F" w:tentative="1">
+      <w:start w:val="1"/>
+      <w:numFmt w:val="decimal"/>
+      <w:lvlText w:val="%4."/>
+      <w:lvlJc w:val="left"/>
+      <w:pPr>
+        <w:ind w:left="2880" w:hanging="360"/>
+      </w:pPr>
+    </w:lvl>
+    <w:lvl w:ilvl="4" w:tplc="041F0019" w:tentative="1">
+      <w:start w:val="1"/>
+      <w:numFmt w:val="lowerLetter"/>
+      <w:lvlText w:val="%5."/>
+      <w:lvlJc w:val="left"/>
+      <w:pPr>
+        <w:ind w:left="3600" w:hanging="360"/>
+      </w:pPr>
+    </w:lvl>
+    <w:lvl w:ilvl="5" w:tplc="041F001B" w:tentative="1">
+      <w:start w:val="1"/>
+      <w:numFmt w:val="lowerRoman"/>
+      <w:lvlText w:val="%6."/>
+      <w:lvlJc w:val="right"/>
+      <w:pPr>
+        <w:ind w:left="4320" w:hanging="180"/>
+      </w:pPr>
+    </w:lvl>
+    <w:lvl w:ilvl="6" w:tplc="041F000F" w:tentative="1">
+      <w:start w:val="1"/>
+      <w:numFmt w:val="decimal"/>
+      <w:lvlText w:val="%7."/>
+      <w:lvlJc w:val="left"/>
+      <w:pPr>
+        <w:ind w:left="5040" w:hanging="360"/>
+      </w:pPr>
+    </w:lvl>
+    <w:lvl w:ilvl="7" w:tplc="041F0019" w:tentative="1">
+      <w:start w:val="1"/>
+      <w:numFmt w:val="lowerLetter"/>
+      <w:lvlText w:val="%8."/>
+      <w:lvlJc w:val="left"/>
+      <w:pPr>
+        <w:ind w:left="5760" w:hanging="360"/>
+      </w:pPr>
+    </w:lvl>
+    <w:lvl w:ilvl="8" w:tplc="041F001B" w:tentative="1">
+      <w:start w:val="1"/>
+      <w:numFmt w:val="lowerRoman"/>
+      <w:lvlText w:val="%9."/>
+      <w:lvlJc w:val="right"/>
+      <w:pPr>
+        <w:ind w:left="6480" w:hanging="180"/>
+      </w:pPr>
+    </w:lvl>
+  </w:abstractNum>
+  <w:abstractNum w:abstractNumId="5">
     <w:nsid w:val="1910272B"/>
     <w:multiLevelType w:val="hybridMultilevel"/>
     <w:tmpl w:val="AE20AB44"/>
@@ -3323,7 +3618,7 @@
       </w:rPr>
     </w:lvl>
   </w:abstractNum>
-  <w:abstractNum w:abstractNumId="5">
+  <w:abstractNum w:abstractNumId="6">
     <w:nsid w:val="1FF6611E"/>
     <w:multiLevelType w:val="multilevel"/>
     <w:tmpl w:val="041F001F"/>
@@ -3409,7 +3704,7 @@
       </w:pPr>
     </w:lvl>
   </w:abstractNum>
-  <w:abstractNum w:abstractNumId="6">
+  <w:abstractNum w:abstractNumId="7">
     <w:nsid w:val="255A2E2B"/>
     <w:multiLevelType w:val="hybridMultilevel"/>
     <w:tmpl w:val="E3A48A0C"/>
@@ -3495,7 +3790,7 @@
       </w:pPr>
     </w:lvl>
   </w:abstractNum>
-  <w:abstractNum w:abstractNumId="7">
+  <w:abstractNum w:abstractNumId="8">
     <w:nsid w:val="369E0E41"/>
     <w:multiLevelType w:val="multilevel"/>
     <w:tmpl w:val="041F001D"/>
@@ -3581,7 +3876,7 @@
       </w:pPr>
     </w:lvl>
   </w:abstractNum>
-  <w:abstractNum w:abstractNumId="8">
+  <w:abstractNum w:abstractNumId="9">
     <w:nsid w:val="3B2B2980"/>
     <w:multiLevelType w:val="multilevel"/>
     <w:tmpl w:val="041F001D"/>
@@ -3667,7 +3962,7 @@
       </w:pPr>
     </w:lvl>
   </w:abstractNum>
-  <w:abstractNum w:abstractNumId="9">
+  <w:abstractNum w:abstractNumId="10">
     <w:nsid w:val="435672F2"/>
     <w:multiLevelType w:val="hybridMultilevel"/>
     <w:tmpl w:val="04603D86"/>
@@ -3780,7 +4075,7 @@
       </w:rPr>
     </w:lvl>
   </w:abstractNum>
-  <w:abstractNum w:abstractNumId="10">
+  <w:abstractNum w:abstractNumId="11">
     <w:nsid w:val="4C3B38C1"/>
     <w:multiLevelType w:val="multilevel"/>
     <w:tmpl w:val="041F001D"/>
@@ -3866,7 +4161,7 @@
       </w:pPr>
     </w:lvl>
   </w:abstractNum>
-  <w:abstractNum w:abstractNumId="11">
+  <w:abstractNum w:abstractNumId="12">
     <w:nsid w:val="5E146C91"/>
     <w:multiLevelType w:val="hybridMultilevel"/>
     <w:tmpl w:val="71649862"/>
@@ -3952,7 +4247,7 @@
       </w:pPr>
     </w:lvl>
   </w:abstractNum>
-  <w:abstractNum w:abstractNumId="12">
+  <w:abstractNum w:abstractNumId="13">
     <w:nsid w:val="61C51D96"/>
     <w:multiLevelType w:val="hybridMultilevel"/>
     <w:tmpl w:val="6BFADB38"/>
@@ -4038,7 +4333,7 @@
       </w:pPr>
     </w:lvl>
   </w:abstractNum>
-  <w:abstractNum w:abstractNumId="13">
+  <w:abstractNum w:abstractNumId="14">
     <w:nsid w:val="682478E2"/>
     <w:multiLevelType w:val="hybridMultilevel"/>
     <w:tmpl w:val="97FC4358"/>
@@ -4151,7 +4446,7 @@
       </w:rPr>
     </w:lvl>
   </w:abstractNum>
-  <w:abstractNum w:abstractNumId="14">
+  <w:abstractNum w:abstractNumId="15">
     <w:nsid w:val="6D7040D0"/>
     <w:multiLevelType w:val="hybridMultilevel"/>
     <w:tmpl w:val="35183022"/>
@@ -4237,7 +4532,7 @@
       </w:pPr>
     </w:lvl>
   </w:abstractNum>
-  <w:abstractNum w:abstractNumId="15">
+  <w:abstractNum w:abstractNumId="16">
     <w:nsid w:val="72D349F2"/>
     <w:multiLevelType w:val="hybridMultilevel"/>
     <w:tmpl w:val="0046F4D8"/>
@@ -4327,49 +4622,52 @@
     <w:abstractNumId w:val="0"/>
   </w:num>
   <w:num w:numId="2">
-    <w:abstractNumId w:val="10"/>
+    <w:abstractNumId w:val="11"/>
   </w:num>
   <w:num w:numId="3">
-    <w:abstractNumId w:val="8"/>
+    <w:abstractNumId w:val="9"/>
   </w:num>
   <w:num w:numId="4">
-    <w:abstractNumId w:val="5"/>
+    <w:abstractNumId w:val="6"/>
   </w:num>
   <w:num w:numId="5">
     <w:abstractNumId w:val="1"/>
   </w:num>
   <w:num w:numId="6">
-    <w:abstractNumId w:val="7"/>
+    <w:abstractNumId w:val="8"/>
   </w:num>
   <w:num w:numId="7">
-    <w:abstractNumId w:val="11"/>
+    <w:abstractNumId w:val="12"/>
   </w:num>
   <w:num w:numId="8">
     <w:abstractNumId w:val="2"/>
   </w:num>
   <w:num w:numId="9">
-    <w:abstractNumId w:val="6"/>
+    <w:abstractNumId w:val="7"/>
   </w:num>
   <w:num w:numId="10">
-    <w:abstractNumId w:val="12"/>
+    <w:abstractNumId w:val="13"/>
   </w:num>
   <w:num w:numId="11">
-    <w:abstractNumId w:val="15"/>
+    <w:abstractNumId w:val="16"/>
   </w:num>
   <w:num w:numId="12">
-    <w:abstractNumId w:val="14"/>
+    <w:abstractNumId w:val="15"/>
   </w:num>
   <w:num w:numId="13">
     <w:abstractNumId w:val="3"/>
   </w:num>
   <w:num w:numId="14">
-    <w:abstractNumId w:val="13"/>
+    <w:abstractNumId w:val="14"/>
   </w:num>
   <w:num w:numId="15">
-    <w:abstractNumId w:val="4"/>
+    <w:abstractNumId w:val="5"/>
   </w:num>
   <w:num w:numId="16">
-    <w:abstractNumId w:val="9"/>
+    <w:abstractNumId w:val="10"/>
+  </w:num>
+  <w:num w:numId="17">
+    <w:abstractNumId w:val="4"/>
   </w:num>
 </w:numbering>
 </file>

</xml_diff>

<commit_message>
30.09.2013 dogum_tar basarim grafiği tamam
</commit_message>
<xml_diff>
--- a/Yapılacaklar.docx
+++ b/Yapılacaklar.docx
@@ -2422,10 +2422,96 @@
       <w:r>
         <w:t>u</w:t>
       </w:r>
+      <w:r>
+        <w:t>k harfe çevirmemem gerek!!!!</w:t>
+      </w:r>
+    </w:p>
+    <w:p>
+      <w:pPr>
+        <w:pStyle w:val="AralkYok"/>
+        <w:numPr>
+          <w:ilvl w:val="0"/>
+          <w:numId w:val="1"/>
+        </w:numPr>
+      </w:pPr>
+      <w:r>
+        <w:t>Formata uygun olarak</w:t>
+      </w:r>
+      <w:r>
+        <w:t xml:space="preserve"> tagleme işlemi yapıldı.</w:t>
+      </w:r>
+    </w:p>
+    <w:p>
+      <w:pPr>
+        <w:pStyle w:val="AralkYok"/>
+        <w:numPr>
+          <w:ilvl w:val="0"/>
+          <w:numId w:val="1"/>
+        </w:numPr>
+      </w:pPr>
+      <w:r>
+        <w:t>CRF tarafı tamam.</w:t>
+      </w:r>
+    </w:p>
+    <w:p>
+      <w:pPr>
+        <w:pStyle w:val="AralkYok"/>
+        <w:numPr>
+          <w:ilvl w:val="0"/>
+          <w:numId w:val="1"/>
+        </w:numPr>
+      </w:pPr>
+      <w:r>
+        <w:t>CRF API olarak ayağa kaldırıldı.</w:t>
+      </w:r>
+    </w:p>
+    <w:p>
+      <w:pPr>
+        <w:pStyle w:val="AralkYok"/>
+        <w:numPr>
+          <w:ilvl w:val="0"/>
+          <w:numId w:val="1"/>
+        </w:numPr>
+      </w:pPr>
+      <w:r>
+        <w:t xml:space="preserve"> </w:t>
+      </w:r>
+      <w:r>
+        <w:t>Test için 200 adet makale ayrıldı.</w:t>
+      </w:r>
+    </w:p>
+    <w:p>
+      <w:pPr>
+        <w:pStyle w:val="AralkYok"/>
+        <w:numPr>
+          <w:ilvl w:val="0"/>
+          <w:numId w:val="1"/>
+        </w:numPr>
+      </w:pPr>
+      <w:r>
+        <w:t xml:space="preserve">Doğum tarihinde tanımlı olan </w:t>
+      </w:r>
+      <w:r>
+        <w:t>900</w:t>
+      </w:r>
       <w:bookmarkStart w:id="0" w:name="_GoBack"/>
       <w:bookmarkEnd w:id="0"/>
       <w:r>
-        <w:t>k harfe çevirmemem gerek!!!!</w:t>
+        <w:t xml:space="preserve"> adet makale işaretlendi.</w:t>
+      </w:r>
+    </w:p>
+    <w:p>
+      <w:pPr>
+        <w:pStyle w:val="AralkYok"/>
+        <w:numPr>
+          <w:ilvl w:val="0"/>
+          <w:numId w:val="1"/>
+        </w:numPr>
+      </w:pPr>
+    </w:p>
+    <w:p>
+      <w:r>
+        <w:br w:type="page"/>
       </w:r>
     </w:p>
     <w:p>

</xml_diff>